<commit_message>
Added new file for creating beatifull Resume. Made header.
</commit_message>
<xml_diff>
--- a/Раот Ринат Back-End Developer.docx
+++ b/Раот Ринат Back-End Developer.docx
@@ -809,43 +809,6 @@
           <w:lang w:val="en-US"/>
         </w:rPr>
         <w:t>Andrew Troelsen</w:t>
-      </w:r>
-    </w:p>
-    <w:p>
-      <w:pPr>
-        <w:pStyle w:val="a6"/>
-        <w:numPr>
-          <w:ilvl w:val="0"/>
-          <w:numId w:val="3"/>
-        </w:numPr>
-        <w:spacing w:line="240" w:lineRule="auto"/>
-        <w:rPr>
-          <w:sz w:val="24"/>
-          <w:szCs w:val="24"/>
-          <w:lang w:val="en-US"/>
-        </w:rPr>
-      </w:pPr>
-      <w:r>
-        <w:rPr>
-          <w:sz w:val="24"/>
-          <w:szCs w:val="24"/>
-          <w:lang w:val="en-US"/>
-        </w:rPr>
-        <w:t>CLR via C#</w:t>
-      </w:r>
-      <w:r>
-        <w:rPr>
-          <w:sz w:val="24"/>
-          <w:szCs w:val="24"/>
-        </w:rPr>
-        <w:t xml:space="preserve"> </w:t>
-      </w:r>
-      <w:r>
-        <w:rPr>
-          <w:rFonts w:ascii="Arial" w:hAnsi="Arial" w:cs="Arial"/>
-          <w:shd w:val="clear" w:color="auto" w:fill="FFFFFF"/>
-        </w:rPr>
-        <w:t>Jeffrey Richter</w:t>
       </w:r>
     </w:p>
     <w:p>

</xml_diff>